<commit_message>
Agragamos color a gato
</commit_message>
<xml_diff>
--- a/Gato.docx
+++ b/Gato.docx
@@ -25,12 +25,19 @@
     <w:p>
       <w:proofErr w:type="spellStart"/>
       <w:r>
-        <w:t>i</w:t>
+        <w:t>String</w:t>
+      </w:r>
+      <w:proofErr w:type="spellEnd"/>
+      <w:r>
+        <w:t xml:space="preserve"> color;</w:t>
       </w:r>
       <w:bookmarkStart w:id="0" w:name="_GoBack"/>
       <w:bookmarkEnd w:id="0"/>
-      <w:r>
-        <w:t>nt</w:t>
+    </w:p>
+    <w:p>
+      <w:proofErr w:type="spellStart"/>
+      <w:r>
+        <w:t>int</w:t>
       </w:r>
       <w:proofErr w:type="spellEnd"/>
       <w:r>

</xml_diff>